<commit_message>
Portfolio ready, all samples complete
</commit_message>
<xml_diff>
--- a/src/imgs/CameronChilton-UX-Architect-UI-Developer-2021.docx
+++ b/src/imgs/CameronChilton-UX-Architect-UI-Developer-2021.docx
@@ -90,11 +90,6 @@
     </w:p>
     <w:p>
       <w:pPr>
-        <w:spacing w:line="252" w:lineRule="auto"/>
-      </w:pPr>
-    </w:p>
-    <w:p>
-      <w:pPr>
         <w:pStyle w:val="CcSectionHeads"/>
       </w:pPr>
       <w:r>
@@ -238,10 +233,22 @@
         <w:t>+</w:t>
       </w:r>
       <w:r>
-        <w:t xml:space="preserve"> years experience with Javascript libraries </w:t>
-      </w:r>
-      <w:r>
-        <w:t xml:space="preserve">such as React, Backbone, </w:t>
+        <w:t xml:space="preserve"> years experience with Javascript </w:t>
+      </w:r>
+      <w:r>
+        <w:t>frameworks</w:t>
+      </w:r>
+      <w:r>
+        <w:t xml:space="preserve"> </w:t>
+      </w:r>
+      <w:r>
+        <w:t>such as React</w:t>
+      </w:r>
+      <w:r>
+        <w:t>/Redux</w:t>
+      </w:r>
+      <w:r>
+        <w:t xml:space="preserve">, Backbone, </w:t>
       </w:r>
       <w:r>
         <w:t xml:space="preserve">and </w:t>
@@ -273,7 +280,13 @@
         <w:t xml:space="preserve"> and JS libraries</w:t>
       </w:r>
       <w:r>
-        <w:t xml:space="preserve">, and the </w:t>
+        <w:t xml:space="preserve">, </w:t>
+      </w:r>
+      <w:r>
+        <w:t xml:space="preserve">unit testing, </w:t>
+      </w:r>
+      <w:r>
+        <w:t xml:space="preserve">and the </w:t>
       </w:r>
       <w:r>
         <w:t>GitHub</w:t>
@@ -412,7 +425,19 @@
         <w:pStyle w:val="CCList"/>
       </w:pPr>
       <w:r>
-        <w:t xml:space="preserve">Led UI design for the Decision Support Tool, a </w:t>
+        <w:t>Le</w:t>
+      </w:r>
+      <w:r>
+        <w:t>ad</w:t>
+      </w:r>
+      <w:r>
+        <w:t xml:space="preserve"> UI design</w:t>
+      </w:r>
+      <w:r>
+        <w:t>er</w:t>
+      </w:r>
+      <w:r>
+        <w:t xml:space="preserve"> for the Decision Support Tool, a </w:t>
       </w:r>
       <w:r>
         <w:t xml:space="preserve">legislatively mandated, </w:t>
@@ -426,13 +451,27 @@
         <w:pStyle w:val="CCList"/>
       </w:pPr>
       <w:r>
-        <w:t xml:space="preserve">Member of development team using GitHub and React.js during development and maintenance phases of </w:t>
-      </w:r>
-      <w:r>
-        <w:t>software development</w:t>
-      </w:r>
-      <w:r>
-        <w:t>.</w:t>
+        <w:t>UI designer/developer for the Consult Toolbox 2.0 application: worked directly with stakeholders on user experience design and application look-and-feel.</w:t>
+      </w:r>
+    </w:p>
+    <w:p>
+      <w:pPr>
+        <w:pStyle w:val="CCList"/>
+      </w:pPr>
+      <w:r>
+        <w:t>UI developer:</w:t>
+      </w:r>
+      <w:r>
+        <w:t xml:space="preserve"> </w:t>
+      </w:r>
+      <w:r>
+        <w:t>developing components and interface elements with</w:t>
+      </w:r>
+      <w:r>
+        <w:t xml:space="preserve"> React</w:t>
+      </w:r>
+      <w:r>
+        <w:t>/HTML/CSS, contributing and reviewing pull requests on multiple concurrent projects.</w:t>
       </w:r>
     </w:p>
     <w:p>
@@ -568,6 +607,7 @@
         <w:pStyle w:val="CCList"/>
       </w:pPr>
       <w:r>
+        <w:lastRenderedPageBreak/>
         <w:t xml:space="preserve">UX Designer: rapid </w:t>
       </w:r>
       <w:r>
@@ -588,7 +628,6 @@
         <w:pStyle w:val="CCList"/>
       </w:pPr>
       <w:r>
-        <w:lastRenderedPageBreak/>
         <w:t xml:space="preserve">UI Developer: </w:t>
       </w:r>
       <w:r>
@@ -1082,59 +1121,59 @@
         <w:pStyle w:val="CCList"/>
       </w:pPr>
       <w:r>
-        <w:t xml:space="preserve"> </w:t>
-      </w:r>
-      <w:r>
-        <w:t>Design</w:t>
-      </w:r>
-      <w:r>
-        <w:t xml:space="preserve"> and user experience for </w:t>
-      </w:r>
-      <w:r>
-        <w:t xml:space="preserve">Policy &amp; Placement </w:t>
-      </w:r>
-      <w:r>
-        <w:t>application</w:t>
-      </w:r>
-      <w:r>
-        <w:t>.</w:t>
-      </w:r>
-    </w:p>
-    <w:p>
-      <w:pPr>
-        <w:pStyle w:val="CCList"/>
-      </w:pPr>
-      <w:r>
-        <w:t xml:space="preserve"> </w:t>
-      </w:r>
-      <w:r>
-        <w:t>C</w:t>
-      </w:r>
-      <w:r>
-        <w:t xml:space="preserve">oded </w:t>
-      </w:r>
-      <w:r>
-        <w:t xml:space="preserve">HTML </w:t>
-      </w:r>
-      <w:r>
-        <w:t>prototype used in final system build</w:t>
-      </w:r>
-      <w:r>
-        <w:t>.</w:t>
-      </w:r>
-    </w:p>
-    <w:p>
-      <w:pPr>
-        <w:pStyle w:val="CCList"/>
-      </w:pPr>
-      <w:r>
         <w:lastRenderedPageBreak/>
         <w:t xml:space="preserve"> </w:t>
       </w:r>
       <w:r>
+        <w:t>Design</w:t>
+      </w:r>
+      <w:r>
+        <w:t xml:space="preserve"> and user experience for </w:t>
+      </w:r>
+      <w:r>
+        <w:t xml:space="preserve">Policy &amp; Placement </w:t>
+      </w:r>
+      <w:r>
+        <w:t>application</w:t>
+      </w:r>
+      <w:r>
+        <w:t>.</w:t>
+      </w:r>
+    </w:p>
+    <w:p>
+      <w:pPr>
+        <w:pStyle w:val="CCList"/>
+      </w:pPr>
+      <w:r>
+        <w:t xml:space="preserve"> </w:t>
+      </w:r>
+      <w:r>
         <w:t>C</w:t>
       </w:r>
       <w:r>
+        <w:t xml:space="preserve">oded </w:t>
+      </w:r>
+      <w:r>
+        <w:t xml:space="preserve">HTML </w:t>
+      </w:r>
+      <w:r>
+        <w:t>prototype used in final system build</w:t>
+      </w:r>
+      <w:r>
+        <w:t>.</w:t>
+      </w:r>
+    </w:p>
+    <w:p>
+      <w:pPr>
+        <w:pStyle w:val="CCList"/>
+      </w:pPr>
+      <w:r>
+        <w:t xml:space="preserve"> </w:t>
+      </w:r>
+      <w:r>
+        <w:t>C</w:t>
+      </w:r>
+      <w:r>
         <w:t xml:space="preserve">ollaborated with business analysts and stakeholders </w:t>
       </w:r>
       <w:r>
@@ -1146,11 +1185,6 @@
       <w:r>
         <w:t>.</w:t>
       </w:r>
-    </w:p>
-    <w:p>
-      <w:pPr>
-        <w:pStyle w:val="CCCONames"/>
-      </w:pPr>
     </w:p>
     <w:p>
       <w:pPr>
@@ -1419,7 +1453,15 @@
         <w:pStyle w:val="CCList"/>
       </w:pPr>
       <w:r>
-        <w:t>React.js</w:t>
+        <w:t>React</w:t>
+      </w:r>
+    </w:p>
+    <w:p>
+      <w:pPr>
+        <w:pStyle w:val="CCList"/>
+      </w:pPr>
+      <w:r>
+        <w:t>Redux</w:t>
       </w:r>
     </w:p>
     <w:p>
@@ -1489,6 +1531,30 @@
     <w:p>
       <w:pPr>
         <w:pStyle w:val="CCList"/>
+      </w:pPr>
+      <w:r>
+        <w:t>PHP/MySQ</w:t>
+      </w:r>
+      <w:r>
+        <w:t>L</w:t>
+      </w:r>
+    </w:p>
+    <w:p>
+      <w:pPr>
+        <w:pStyle w:val="CCList"/>
+      </w:pPr>
+      <w:r>
+        <w:t>Project Management Tools (Jira, Rally, others)</w:t>
+      </w:r>
+    </w:p>
+    <w:p>
+      <w:pPr>
+        <w:pStyle w:val="CCList"/>
+        <w:numPr>
+          <w:ilvl w:val="0"/>
+          <w:numId w:val="0"/>
+        </w:numPr>
+        <w:ind w:left="720" w:hanging="360"/>
         <w:sectPr>
           <w:type w:val="continuous"/>
           <w:pgSz w:w="12240" w:h="15840"/>
@@ -1497,12 +1563,6 @@
           <w:docGrid w:linePitch="360"/>
         </w:sectPr>
       </w:pPr>
-      <w:r>
-        <w:t>PHP/MySQ</w:t>
-      </w:r>
-      <w:r>
-        <w:t>L</w:t>
-      </w:r>
     </w:p>
     <w:p>
       <w:pPr>

</xml_diff>